<commit_message>
fix: hyphen for Dana-Farber -_-
</commit_message>
<xml_diff>
--- a/paper/submission/03/FINAL/Cook_clean-version.docx
+++ b/paper/submission/03/FINAL/Cook_clean-version.docx
@@ -172,7 +172,13 @@
         <w:t>1</w:t>
       </w:r>
       <w:r>
-        <w:t xml:space="preserve">Department of Cancer Biology, Dana Farber Cancer Institute, Boston, Massachusetts. </w:t>
+        <w:t>Department of Cancer Biology, Dana</w:t>
+      </w:r>
+      <w:r>
+        <w:t>-</w:t>
+      </w:r>
+      <w:r>
+        <w:t xml:space="preserve">Farber Cancer Institute, Boston, Massachusetts. </w:t>
       </w:r>
       <w:r>
         <w:rPr>
@@ -792,15 +798,7 @@
         </m:r>
       </m:oMath>
       <w:r>
-        <w:t>-phosphate. This reaction is catalyzed by GTPase-activating proteins (GAPs), while the exchange o</w:t>
-      </w:r>
-      <w:proofErr w:type="spellStart"/>
-      <w:r>
-        <w:t>f</w:t>
-      </w:r>
-      <w:proofErr w:type="spellEnd"/>
-      <w:r>
-        <w:t xml:space="preserve"> the GDP for a new GTP is facilitated by guanine nucleotide exchange factors (GEFs)</w:t>
+        <w:t>-phosphate. This reaction is catalyzed by GTPase-activating proteins (GAPs), while the exchange of the GDP for a new GTP is facilitated by guanine nucleotide exchange factors (GEFs)</w:t>
       </w:r>
       <w:r>
         <w:rPr>
@@ -18216,6 +18214,9 @@
       </w:r>
       <w:r>
         <w:t>Insert DOI after release</w:t>
+      </w:r>
+      <w:r>
+        <w:t>.</w:t>
       </w:r>
     </w:p>
   </w:comment>
@@ -22091,6 +22092,7 @@
     <w:rsid w:val="008F1C7F"/>
     <w:rsid w:val="0091480D"/>
     <w:rsid w:val="009648DA"/>
+    <w:rsid w:val="009866CE"/>
     <w:rsid w:val="00992556"/>
     <w:rsid w:val="009F0FF7"/>
     <w:rsid w:val="00A01A1B"/>
@@ -22112,6 +22114,7 @@
     <w:rsid w:val="00E11AA3"/>
     <w:rsid w:val="00E4338F"/>
     <w:rsid w:val="00E74B6D"/>
+    <w:rsid w:val="00E93D03"/>
     <w:rsid w:val="00ED19A0"/>
     <w:rsid w:val="00F00F2E"/>
     <w:rsid w:val="00F42C45"/>

</xml_diff>